<commit_message>
design updates added exit button.
</commit_message>
<xml_diff>
--- a/Electrica/Black Book.docx
+++ b/Electrica/Black Book.docx
@@ -30,10 +30,7 @@
     <w:p/>
     <w:p/>
     <w:p/>
-    <w:p>
-      <w:bookmarkStart w:id="0" w:name="_GoBack"/>
-      <w:bookmarkEnd w:id="0"/>
-    </w:p>
+    <w:p/>
     <w:p/>
     <w:p/>
     <w:p>
@@ -303,11 +300,6 @@
           <w:sz w:val="28"/>
         </w:rPr>
         <w:br/>
-      </w:r>
-      <w:r>
-        <w:rPr>
-          <w:sz w:val="28"/>
-        </w:rPr>
         <w:t xml:space="preserve">1.4     Benefits &amp; Limitations  </w:t>
       </w:r>
       <w:r>
@@ -342,13 +334,7 @@
           <w:sz w:val="28"/>
         </w:rPr>
         <w:tab/>
-        <w:t xml:space="preserve">        </w:t>
-      </w:r>
-      <w:r>
-        <w:rPr>
-          <w:sz w:val="28"/>
-        </w:rPr>
-        <w:t xml:space="preserve"> 05</w:t>
+        <w:t xml:space="preserve">         05</w:t>
       </w:r>
     </w:p>
     <w:p>
@@ -1156,16 +1142,185 @@
       </w:r>
     </w:p>
     <w:p>
-      <w:r>
-        <w:rPr>
-          <w:sz w:val="28"/>
-        </w:rPr>
-        <w:t xml:space="preserve">8.3    Bibliography                                                                               </w:t>
-      </w:r>
+      <w:pPr>
+        <w:rPr>
+          <w:sz w:val="28"/>
+        </w:rPr>
+      </w:pPr>
+      <w:r>
+        <w:rPr>
+          <w:sz w:val="28"/>
+        </w:rPr>
+        <w:t xml:space="preserve">8.3    Bibliography                                             </w:t>
+      </w:r>
+    </w:p>
+    <w:p>
+      <w:pPr>
+        <w:rPr>
+          <w:sz w:val="28"/>
+        </w:rPr>
+      </w:pPr>
+    </w:p>
+    <w:p>
+      <w:pPr>
+        <w:rPr>
+          <w:sz w:val="28"/>
+        </w:rPr>
+      </w:pPr>
+    </w:p>
+    <w:p>
+      <w:pPr>
+        <w:rPr>
+          <w:sz w:val="28"/>
+        </w:rPr>
+      </w:pPr>
+    </w:p>
+    <w:p>
+      <w:pPr>
+        <w:rPr>
+          <w:sz w:val="28"/>
+        </w:rPr>
+      </w:pPr>
+    </w:p>
+    <w:p>
+      <w:pPr>
+        <w:rPr>
+          <w:sz w:val="28"/>
+        </w:rPr>
+      </w:pPr>
+    </w:p>
+    <w:p>
+      <w:pPr>
+        <w:rPr>
+          <w:sz w:val="28"/>
+        </w:rPr>
+      </w:pPr>
+    </w:p>
+    <w:p>
+      <w:pPr>
+        <w:rPr>
+          <w:sz w:val="28"/>
+        </w:rPr>
+      </w:pPr>
+    </w:p>
+    <w:p>
+      <w:pPr>
+        <w:rPr>
+          <w:sz w:val="28"/>
+        </w:rPr>
+      </w:pPr>
+    </w:p>
+    <w:p>
+      <w:pPr>
+        <w:rPr>
+          <w:sz w:val="28"/>
+        </w:rPr>
+      </w:pPr>
+    </w:p>
+    <w:p>
+      <w:pPr>
+        <w:rPr>
+          <w:sz w:val="28"/>
+        </w:rPr>
+      </w:pPr>
+    </w:p>
+    <w:p>
+      <w:pPr>
+        <w:rPr>
+          <w:sz w:val="28"/>
+        </w:rPr>
+      </w:pPr>
+    </w:p>
+    <w:p>
+      <w:pPr>
+        <w:rPr>
+          <w:sz w:val="28"/>
+        </w:rPr>
+      </w:pPr>
+    </w:p>
+    <w:p>
+      <w:pPr>
+        <w:rPr>
+          <w:sz w:val="28"/>
+        </w:rPr>
+      </w:pPr>
+    </w:p>
+    <w:p>
+      <w:pPr>
+        <w:rPr>
+          <w:sz w:val="28"/>
+        </w:rPr>
+      </w:pPr>
+    </w:p>
+    <w:p>
+      <w:pPr>
+        <w:rPr>
+          <w:sz w:val="28"/>
+        </w:rPr>
+      </w:pPr>
+    </w:p>
+    <w:p>
+      <w:pPr>
+        <w:rPr>
+          <w:sz w:val="28"/>
+        </w:rPr>
+      </w:pPr>
+    </w:p>
+    <w:p>
+      <w:pPr>
+        <w:jc w:val="center"/>
+      </w:pPr>
+      <w:r>
+        <w:rPr>
+          <w:sz w:val="28"/>
+        </w:rPr>
+        <w:drawing>
+          <wp:inline distT="0" distB="0" distL="0" distR="0" wp14:anchorId="7AD151E3" wp14:editId="4B3F6DB2">
+            <wp:extent cx="4731328" cy="3939957"/>
+            <wp:effectExtent l="19050" t="19050" r="12700" b="22860"/>
+            <wp:docPr id="1" name="Picture 1"/>
+            <wp:cNvGraphicFramePr>
+              <a:graphicFrameLocks xmlns:a="http://schemas.openxmlformats.org/drawingml/2006/main" noChangeAspect="1"/>
+            </wp:cNvGraphicFramePr>
+            <a:graphic xmlns:a="http://schemas.openxmlformats.org/drawingml/2006/main">
+              <a:graphicData uri="http://schemas.openxmlformats.org/drawingml/2006/picture">
+                <pic:pic xmlns:pic="http://schemas.openxmlformats.org/drawingml/2006/picture">
+                  <pic:nvPicPr>
+                    <pic:cNvPr id="1" name=""/>
+                    <pic:cNvPicPr/>
+                  </pic:nvPicPr>
+                  <pic:blipFill>
+                    <a:blip r:embed="rId6"/>
+                    <a:stretch>
+                      <a:fillRect/>
+                    </a:stretch>
+                  </pic:blipFill>
+                  <pic:spPr>
+                    <a:xfrm>
+                      <a:off x="0" y="0"/>
+                      <a:ext cx="4732203" cy="3940686"/>
+                    </a:xfrm>
+                    <a:prstGeom prst="rect">
+                      <a:avLst/>
+                    </a:prstGeom>
+                    <a:ln>
+                      <a:solidFill>
+                        <a:schemeClr val="tx1"/>
+                      </a:solidFill>
+                    </a:ln>
+                  </pic:spPr>
+                </pic:pic>
+              </a:graphicData>
+            </a:graphic>
+          </wp:inline>
+        </w:drawing>
+      </w:r>
+      <w:bookmarkStart w:id="0" w:name="_GoBack"/>
+      <w:bookmarkEnd w:id="0"/>
     </w:p>
     <w:sectPr>
-      <w:headerReference w:type="default" r:id="rId6"/>
-      <w:footerReference w:type="default" r:id="rId7"/>
+      <w:headerReference w:type="default" r:id="rId7"/>
+      <w:footerReference w:type="default" r:id="rId8"/>
       <w:pgSz w:w="12240" w:h="15840"/>
       <w:pgMar w:top="1440" w:right="1080" w:bottom="1440" w:left="1080" w:header="720" w:footer="720" w:gutter="0"/>
       <w:pgBorders w:offsetFrom="page">
@@ -1245,7 +1400,7 @@
           <w:rPr>
             <w:noProof/>
           </w:rPr>
-          <w:t>2</w:t>
+          <w:t>4</w:t>
         </w:r>
         <w:r>
           <w:rPr>

</xml_diff>